<commit_message>
MAKE A  FUCKING EXPlORE PRODUCT SLIDER WORKING
</commit_message>
<xml_diff>
--- a/images/SHS-ANxIETY.docx
+++ b/images/SHS-ANxIETY.docx
@@ -1,6 +1,6 @@
 
 <file path=word/document.xml><?xml version="1.0" encoding="utf-8"?>
-<w:document xmlns:wpc="http://schemas.microsoft.com/office/word/2010/wordprocessingCanvas" xmlns:cx="http://schemas.microsoft.com/office/drawing/2014/chartex" xmlns:cx1="http://schemas.microsoft.com/office/drawing/2015/9/8/chartex" xmlns:cx2="http://schemas.microsoft.com/office/drawing/2015/10/21/chartex" xmlns:cx3="http://schemas.microsoft.com/office/drawing/2016/5/9/chartex" xmlns:cx4="http://schemas.microsoft.com/office/drawing/2016/5/10/chartex" xmlns:cx5="http://schemas.microsoft.com/office/drawing/2016/5/11/chartex" xmlns:cx6="http://schemas.microsoft.com/office/drawing/2016/5/12/chartex" xmlns:cx7="http://schemas.microsoft.com/office/drawing/2016/5/13/chartex" xmlns:cx8="http://schemas.microsoft.com/office/drawing/2016/5/14/chartex" xmlns:mc="http://schemas.openxmlformats.org/markup-compatibility/2006" xmlns:aink="http://schemas.microsoft.com/office/drawing/2016/ink" xmlns:am3d="http://schemas.microsoft.com/office/drawing/2017/model3d" xmlns:o="urn:schemas-microsoft-com:office:office" xmlns:oel="http://schemas.microsoft.com/office/2019/extlst" xmlns:r="http://schemas.openxmlformats.org/officeDocument/2006/relationships" xmlns:m="http://schemas.openxmlformats.org/officeDocument/2006/math" xmlns:v="urn:schemas-microsoft-com:vml" xmlns:wp14="http://schemas.microsoft.com/office/word/2010/wordprocessingDrawing" xmlns:wp="http://schemas.openxmlformats.org/drawingml/2006/wordprocessingDrawing" xmlns:w10="urn:schemas-microsoft-com:office:word" xmlns:w="http://schemas.openxmlformats.org/wordprocessingml/2006/main" xmlns:w14="http://schemas.microsoft.com/office/word/2010/wordml" xmlns:w15="http://schemas.microsoft.com/office/word/2012/wordml" xmlns:w16cex="http://schemas.microsoft.com/office/word/2018/wordml/cex" xmlns:w16cid="http://schemas.microsoft.com/office/word/2016/wordml/cid" xmlns:w16="http://schemas.microsoft.com/office/word/2018/wordml" xmlns:w16sdtdh="http://schemas.microsoft.com/office/word/2020/wordml/sdtdatahash" xmlns:w16se="http://schemas.microsoft.com/office/word/2015/wordml/symex" xmlns:wpg="http://schemas.microsoft.com/office/word/2010/wordprocessingGroup" xmlns:wpi="http://schemas.microsoft.com/office/word/2010/wordprocessingInk" xmlns:wne="http://schemas.microsoft.com/office/word/2006/wordml" xmlns:wps="http://schemas.microsoft.com/office/word/2010/wordprocessingShape" mc:Ignorable="w14 w15 w16se w16cid w16 w16cex w16sdtdh wp14">
+<w:document xmlns:wpc="http://schemas.microsoft.com/office/word/2010/wordprocessingCanvas" xmlns:cx="http://schemas.microsoft.com/office/drawing/2014/chartex" xmlns:cx1="http://schemas.microsoft.com/office/drawing/2015/9/8/chartex" xmlns:cx2="http://schemas.microsoft.com/office/drawing/2015/10/21/chartex" xmlns:cx3="http://schemas.microsoft.com/office/drawing/2016/5/9/chartex" xmlns:cx4="http://schemas.microsoft.com/office/drawing/2016/5/10/chartex" xmlns:cx5="http://schemas.microsoft.com/office/drawing/2016/5/11/chartex" xmlns:cx6="http://schemas.microsoft.com/office/drawing/2016/5/12/chartex" xmlns:cx7="http://schemas.microsoft.com/office/drawing/2016/5/13/chartex" xmlns:cx8="http://schemas.microsoft.com/office/drawing/2016/5/14/chartex" xmlns:mc="http://schemas.openxmlformats.org/markup-compatibility/2006" xmlns:aink="http://schemas.microsoft.com/office/drawing/2016/ink" xmlns:am3d="http://schemas.microsoft.com/office/drawing/2017/model3d" xmlns:o="urn:schemas-microsoft-com:office:office" xmlns:r="http://schemas.openxmlformats.org/officeDocument/2006/relationships" xmlns:m="http://schemas.openxmlformats.org/officeDocument/2006/math" xmlns:v="urn:schemas-microsoft-com:vml" xmlns:wp14="http://schemas.microsoft.com/office/word/2010/wordprocessingDrawing" xmlns:wp="http://schemas.openxmlformats.org/drawingml/2006/wordprocessingDrawing" xmlns:w10="urn:schemas-microsoft-com:office:word" xmlns:w="http://schemas.openxmlformats.org/wordprocessingml/2006/main" xmlns:w14="http://schemas.microsoft.com/office/word/2010/wordml" xmlns:w15="http://schemas.microsoft.com/office/word/2012/wordml" xmlns:w16cid="http://schemas.microsoft.com/office/word/2016/wordml/cid" xmlns:w16se="http://schemas.microsoft.com/office/word/2015/wordml/symex" xmlns:wpg="http://schemas.microsoft.com/office/word/2010/wordprocessingGroup" xmlns:wpi="http://schemas.microsoft.com/office/word/2010/wordprocessingInk" xmlns:wne="http://schemas.microsoft.com/office/word/2006/wordml" xmlns:wps="http://schemas.microsoft.com/office/word/2010/wordprocessingShape" mc:Ignorable="w14 w15 w16se w16cid wp14">
   <w:body>
     <w:p>
       <w:pPr>
@@ -408,7 +408,29 @@
           <w:sz w:val="24"/>
           <w:szCs w:val="24"/>
         </w:rPr>
-        <w:t xml:space="preserve"> Khym B.</w:t>
+        <w:t xml:space="preserve"> </w:t>
+      </w:r>
+      <w:proofErr w:type="spellStart"/>
+      <w:r>
+        <w:rPr>
+          <w:rFonts w:ascii="Times New Roman" w:hAnsi="Times New Roman" w:cs="Times New Roman"/>
+          <w:b/>
+          <w:bCs/>
+          <w:sz w:val="24"/>
+          <w:szCs w:val="24"/>
+        </w:rPr>
+        <w:t>Khym</w:t>
+      </w:r>
+      <w:proofErr w:type="spellEnd"/>
+      <w:r>
+        <w:rPr>
+          <w:rFonts w:ascii="Times New Roman" w:hAnsi="Times New Roman" w:cs="Times New Roman"/>
+          <w:b/>
+          <w:bCs/>
+          <w:sz w:val="24"/>
+          <w:szCs w:val="24"/>
+        </w:rPr>
+        <w:t xml:space="preserve"> B.</w:t>
       </w:r>
     </w:p>
     <w:p>
@@ -1011,7 +1033,23 @@
           <w:rFonts w:ascii="Times New Roman" w:eastAsia="Times New Roman" w:hAnsi="Times New Roman" w:cs="Times New Roman"/>
           <w:sz w:val="24"/>
         </w:rPr>
-        <w:t xml:space="preserve"> &amp; Dio, 2019).   People that feel anxious or fearful when they have to perform math problems are referred to as "having anxiety."(Richardson &amp; </w:t>
+        <w:t xml:space="preserve"> &amp; </w:t>
+      </w:r>
+      <w:proofErr w:type="spellStart"/>
+      <w:r>
+        <w:rPr>
+          <w:rFonts w:ascii="Times New Roman" w:eastAsia="Times New Roman" w:hAnsi="Times New Roman" w:cs="Times New Roman"/>
+          <w:sz w:val="24"/>
+        </w:rPr>
+        <w:t>Dio</w:t>
+      </w:r>
+      <w:proofErr w:type="spellEnd"/>
+      <w:r>
+        <w:rPr>
+          <w:rFonts w:ascii="Times New Roman" w:eastAsia="Times New Roman" w:hAnsi="Times New Roman" w:cs="Times New Roman"/>
+          <w:sz w:val="24"/>
+        </w:rPr>
+        <w:t xml:space="preserve">, 2019).   People that feel anxious or fearful when they have to perform math problems are referred to as "having anxiety."(Richardson &amp; </w:t>
       </w:r>
       <w:proofErr w:type="spellStart"/>
       <w:r>
@@ -1708,13 +1746,27 @@
           <w:rFonts w:ascii="Times New Roman" w:eastAsia="Times New Roman" w:hAnsi="Times New Roman" w:cs="Times New Roman"/>
           <w:sz w:val="24"/>
         </w:rPr>
-        <w:t xml:space="preserve">The study is delimited only for the Grade 11 Science, Technology, Engineering and Mathematics students in Colegio de Sta. Ana de Victorias. This research's primary goal is to identify the degree of anxiety STEM students have when it comes to studying pre-calculus. The purpose of this research is to ascertain whether the participants' anxiety levels hinder their ability to achieve academic success. </w:t>
+        <w:t>The study is delimited only for the Grade 11 Science, Technology, Engineering and Mathematics students in Colegio de Sta. Ana de Victorias. This research's primary goal is to identify the degree of anxiety</w:t>
+      </w:r>
+      <w:r>
+        <w:rPr>
+          <w:rFonts w:ascii="Times New Roman" w:eastAsia="Times New Roman" w:hAnsi="Times New Roman" w:cs="Times New Roman"/>
+          <w:sz w:val="24"/>
+        </w:rPr>
+        <w:t xml:space="preserve"> </w:t>
+      </w:r>
+      <w:r>
+        <w:rPr>
+          <w:rFonts w:ascii="Times New Roman" w:eastAsia="Times New Roman" w:hAnsi="Times New Roman" w:cs="Times New Roman"/>
+          <w:sz w:val="24"/>
+        </w:rPr>
+        <w:t xml:space="preserve">STEM students have when it comes to studying pre-calculus. The purpose of this research is to ascertain whether the participants' anxiety levels hinder their ability to achieve academic success. </w:t>
       </w:r>
     </w:p>
     <w:p>
       <w:pPr>
         <w:spacing w:after="0" w:line="480" w:lineRule="auto"/>
-        <w:ind w:left="1418" w:right="567" w:firstLine="709"/>
+        <w:ind w:left="1440" w:right="567" w:firstLine="687"/>
         <w:jc w:val="both"/>
         <w:rPr>
           <w:rFonts w:ascii="Times New Roman" w:eastAsia="Times New Roman" w:hAnsi="Times New Roman" w:cs="Times New Roman"/>
@@ -2215,7 +2267,23 @@
           <w:rFonts w:ascii="Times New Roman" w:eastAsia="Times New Roman" w:hAnsi="Times New Roman" w:cs="Times New Roman"/>
           <w:sz w:val="24"/>
         </w:rPr>
-        <w:t xml:space="preserve">It has been observed that cognitive stress can impact the ability to think (Mazzoni and </w:t>
+        <w:t>It has been observed that cognitive stress can impact the ability to think (</w:t>
+      </w:r>
+      <w:proofErr w:type="spellStart"/>
+      <w:r>
+        <w:rPr>
+          <w:rFonts w:ascii="Times New Roman" w:eastAsia="Times New Roman" w:hAnsi="Times New Roman" w:cs="Times New Roman"/>
+          <w:sz w:val="24"/>
+        </w:rPr>
+        <w:t>Mazzoni</w:t>
+      </w:r>
+      <w:proofErr w:type="spellEnd"/>
+      <w:r>
+        <w:rPr>
+          <w:rFonts w:ascii="Times New Roman" w:eastAsia="Times New Roman" w:hAnsi="Times New Roman" w:cs="Times New Roman"/>
+          <w:sz w:val="24"/>
+        </w:rPr>
+        <w:t xml:space="preserve"> and </w:t>
       </w:r>
       <w:proofErr w:type="spellStart"/>
       <w:r>
@@ -2307,7 +2375,23 @@
           <w:rFonts w:ascii="Times New Roman" w:eastAsia="Times New Roman" w:hAnsi="Times New Roman" w:cs="Times New Roman"/>
           <w:sz w:val="24"/>
         </w:rPr>
-        <w:t xml:space="preserve"> and Dio (2019) shows that students had high level of anxiety to surprised quizzes and time-pressured test and some said that having low scores in mathematics can be very traumatic.</w:t>
+        <w:t xml:space="preserve"> and </w:t>
+      </w:r>
+      <w:proofErr w:type="spellStart"/>
+      <w:r>
+        <w:rPr>
+          <w:rFonts w:ascii="Times New Roman" w:eastAsia="Times New Roman" w:hAnsi="Times New Roman" w:cs="Times New Roman"/>
+          <w:sz w:val="24"/>
+        </w:rPr>
+        <w:t>Dio</w:t>
+      </w:r>
+      <w:proofErr w:type="spellEnd"/>
+      <w:r>
+        <w:rPr>
+          <w:rFonts w:ascii="Times New Roman" w:eastAsia="Times New Roman" w:hAnsi="Times New Roman" w:cs="Times New Roman"/>
+          <w:sz w:val="24"/>
+        </w:rPr>
+        <w:t xml:space="preserve"> (2019) shows that students had high level of anxiety to surprised quizzes and time-pressured test and some said that having low scores in mathematics can be very traumatic.</w:t>
       </w:r>
       <w:r>
         <w:rPr>
@@ -2362,7 +2446,23 @@
           <w:rFonts w:ascii="Times New Roman" w:eastAsia="Times New Roman" w:hAnsi="Times New Roman" w:cs="Times New Roman"/>
           <w:sz w:val="24"/>
         </w:rPr>
-        <w:t xml:space="preserve"> pressure is applied and anxiety levels rise, it is difficult to perform well. In order to understand the mechanisms underlying the anxiety-performance relationship, we revisit the integrated model of anxiety and perceptual-motor performance (Nieuwenhuys and </w:t>
+        <w:t xml:space="preserve"> pressure is applied and anxiety levels rise, it is difficult to perform well. In order to understand the mechanisms underlying the anxiety-performance relationship, we revisit the integrated model of anxiety and perceptual-motor performance (</w:t>
+      </w:r>
+      <w:proofErr w:type="spellStart"/>
+      <w:r>
+        <w:rPr>
+          <w:rFonts w:ascii="Times New Roman" w:eastAsia="Times New Roman" w:hAnsi="Times New Roman" w:cs="Times New Roman"/>
+          <w:sz w:val="24"/>
+        </w:rPr>
+        <w:t>Nieuwenhuys</w:t>
+      </w:r>
+      <w:proofErr w:type="spellEnd"/>
+      <w:r>
+        <w:rPr>
+          <w:rFonts w:ascii="Times New Roman" w:eastAsia="Times New Roman" w:hAnsi="Times New Roman" w:cs="Times New Roman"/>
+          <w:sz w:val="24"/>
+        </w:rPr>
+        <w:t xml:space="preserve"> and </w:t>
       </w:r>
       <w:proofErr w:type="spellStart"/>
       <w:r>
@@ -2585,23 +2685,7 @@
           <w:rFonts w:ascii="Times New Roman" w:eastAsia="Times New Roman" w:hAnsi="Times New Roman" w:cs="Times New Roman"/>
           <w:sz w:val="24"/>
         </w:rPr>
-        <w:t xml:space="preserve"> levels of self-efficacy </w:t>
-      </w:r>
-      <w:proofErr w:type="gramStart"/>
-      <w:r>
-        <w:rPr>
-          <w:rFonts w:ascii="Times New Roman" w:eastAsia="Times New Roman" w:hAnsi="Times New Roman" w:cs="Times New Roman"/>
-          <w:sz w:val="24"/>
-        </w:rPr>
-        <w:t>lead</w:t>
-      </w:r>
-      <w:proofErr w:type="gramEnd"/>
-      <w:r>
-        <w:rPr>
-          <w:rFonts w:ascii="Times New Roman" w:eastAsia="Times New Roman" w:hAnsi="Times New Roman" w:cs="Times New Roman"/>
-          <w:sz w:val="24"/>
-        </w:rPr>
-        <w:t xml:space="preserve"> to increased problem-solving efforts (Pajares, 1996). They are more accurate in mathematical calculations and more consistent in dealing with difficult problems. Individuals with low self-efficacy tend to have negative attitudes towards challenges, viewing them as both competitive and negative. According to Aid Suraya and Wan Ali (2009), individuals typically set small goals for themselves.</w:t>
+        <w:t xml:space="preserve"> levels of self-efficacy lead to increased problem-solving efforts (Pajares, 1996). They are more accurate in mathematical calculations and more consistent in dealing with difficult problems. Individuals with low self-efficacy tend to have negative attitudes towards challenges, viewing them as both competitive and negative. According to Aid Suraya and Wan Ali (2009), individuals typically set small goals for themselves.</w:t>
       </w:r>
     </w:p>
     <w:p>
@@ -2722,7 +2806,23 @@
           <w:rFonts w:ascii="Times New Roman" w:eastAsia="Times New Roman" w:hAnsi="Times New Roman" w:cs="Times New Roman"/>
           <w:sz w:val="24"/>
         </w:rPr>
-        <w:t xml:space="preserve">, and Moneva (2019), a student's anxiety level decreases with increasing math performance and increases with decreasing arithmetic performance. </w:t>
+        <w:t xml:space="preserve">, and </w:t>
+      </w:r>
+      <w:proofErr w:type="spellStart"/>
+      <w:r>
+        <w:rPr>
+          <w:rFonts w:ascii="Times New Roman" w:eastAsia="Times New Roman" w:hAnsi="Times New Roman" w:cs="Times New Roman"/>
+          <w:sz w:val="24"/>
+        </w:rPr>
+        <w:t>Moneva</w:t>
+      </w:r>
+      <w:proofErr w:type="spellEnd"/>
+      <w:r>
+        <w:rPr>
+          <w:rFonts w:ascii="Times New Roman" w:eastAsia="Times New Roman" w:hAnsi="Times New Roman" w:cs="Times New Roman"/>
+          <w:sz w:val="24"/>
+        </w:rPr>
+        <w:t xml:space="preserve"> (2019), a student's anxiety level decreases with increasing math performance and increases with decreasing arithmetic performance. </w:t>
       </w:r>
       <w:proofErr w:type="spellStart"/>
       <w:r>
@@ -6545,7 +6645,27 @@
           <w:szCs w:val="24"/>
           <w:lang w:val="en-PH"/>
         </w:rPr>
-        <w:t xml:space="preserve">In terms of First Semestral Grade, of the 189 respondents, five students received Below 75 Pre-Calculus grade, which is (2.6%), twenty-six students obtained 75-79 Pre-Calculus grade, which is (13.8%), twenty-eight students accepted 80-84 Pre-Calculus grade, which is (14.8%), and seventy-seven students given 85-89 Pre-Calculus grade, which is (40.7%), and fifty-three Senior High School STEM students earned 90-100 Pre-Calculus grade, which is (28.0 </w:t>
+        <w:t xml:space="preserve">In terms of First Semestral Grade, of the 189 respondents, five students received Below 75 Pre-Calculus </w:t>
+      </w:r>
+      <w:proofErr w:type="gramStart"/>
+      <w:r>
+        <w:rPr>
+          <w:rFonts w:ascii="Times New Roman" w:eastAsia="Times New Roman" w:hAnsi="Times New Roman" w:cs="Times New Roman"/>
+          <w:sz w:val="24"/>
+          <w:szCs w:val="24"/>
+          <w:lang w:val="en-PH"/>
+        </w:rPr>
+        <w:t>grade</w:t>
+      </w:r>
+      <w:proofErr w:type="gramEnd"/>
+      <w:r>
+        <w:rPr>
+          <w:rFonts w:ascii="Times New Roman" w:eastAsia="Times New Roman" w:hAnsi="Times New Roman" w:cs="Times New Roman"/>
+          <w:sz w:val="24"/>
+          <w:szCs w:val="24"/>
+          <w:lang w:val="en-PH"/>
+        </w:rPr>
+        <w:t xml:space="preserve">, which is (2.6%), twenty-six students obtained 75-79 Pre-Calculus grade, which is (13.8%), twenty-eight students accepted 80-84 Pre-Calculus grade, which is (14.8%), and seventy-seven students given 85-89 Pre-Calculus grade, which is (40.7%), and fifty-three Senior High School STEM students earned 90-100 Pre-Calculus grade, which is (28.0 </w:t>
       </w:r>
       <w:r>
         <w:rPr>
@@ -6843,7 +6963,7 @@
                 <w:noProof/>
               </w:rPr>
               <w:pict w14:anchorId="51453E38">
-                <v:line id="Straight Connector 6" o:spid="_x0000_s2066" style="position:absolute;flip:x;z-index:251659264;visibility:visible;mso-wrap-style:square;mso-width-percent:0;mso-wrap-distance-left:9pt;mso-wrap-distance-top:0;mso-wrap-distance-right:9pt;mso-wrap-distance-bottom:0;mso-position-horizontal:absolute;mso-position-horizontal-relative:text;mso-position-vertical:absolute;mso-position-vertical-relative:text;mso-width-percent:0;mso-width-relative:margin" from="-79.45pt,19.65pt" to="394.6pt,19.65pt" o:gfxdata="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" strokecolor="black [3040]" strokeweight="1pt"/>
+                <v:line id="Straight Connector 6" o:spid="_x0000_s1042" style="position:absolute;flip:x;z-index:251659264;visibility:visible;mso-wrap-style:square;mso-width-percent:0;mso-wrap-distance-left:9pt;mso-wrap-distance-top:0;mso-wrap-distance-right:9pt;mso-wrap-distance-bottom:0;mso-position-horizontal:absolute;mso-position-horizontal-relative:text;mso-position-vertical:absolute;mso-position-vertical-relative:text;mso-width-percent:0;mso-width-relative:margin" from="-79.45pt,19.65pt" to="394.6pt,19.65pt" o:gfxdata="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" strokecolor="black [3040]" strokeweight="1pt"/>
               </w:pict>
             </w:r>
             <w:r>
@@ -7073,7 +7193,6 @@
                 <w:lang w:val="en-PH"/>
               </w:rPr>
             </w:pPr>
-            <w:proofErr w:type="gramStart"/>
             <w:r>
               <w:rPr>
                 <w:rFonts w:ascii="Times New Roman" w:eastAsia="Times New Roman" w:hAnsi="Times New Roman" w:cs="Times New Roman"/>
@@ -7083,19 +7202,7 @@
                 <w:szCs w:val="24"/>
                 <w:lang w:val="en-PH"/>
               </w:rPr>
-              <w:t>PERCENTAGES  (</w:t>
-            </w:r>
-            <w:proofErr w:type="gramEnd"/>
-            <w:r>
-              <w:rPr>
-                <w:rFonts w:ascii="Times New Roman" w:eastAsia="Times New Roman" w:hAnsi="Times New Roman" w:cs="Times New Roman"/>
-                <w:b/>
-                <w:bCs/>
-                <w:sz w:val="24"/>
-                <w:szCs w:val="24"/>
-                <w:lang w:val="en-PH"/>
-              </w:rPr>
-              <w:t>%)</w:t>
+              <w:t>PERCENTAGES (%)</w:t>
             </w:r>
           </w:p>
         </w:tc>
@@ -8036,7 +8143,7 @@
                 <w:noProof/>
               </w:rPr>
               <w:pict w14:anchorId="6870DE08">
-                <v:line id="Straight Connector 4" o:spid="_x0000_s2067" style="position:absolute;z-index:251660288;visibility:visible;mso-wrap-style:square;mso-width-percent:0;mso-height-percent:0;mso-wrap-distance-left:9pt;mso-wrap-distance-top:0;mso-wrap-distance-right:9pt;mso-wrap-distance-bottom:0;mso-position-horizontal:absolute;mso-position-horizontal-relative:text;mso-position-vertical:absolute;mso-position-vertical-relative:text;mso-width-percent:0;mso-height-percent:0;mso-width-relative:margin;mso-height-relative:margin" from="-5.45pt,18.45pt" to="476.8pt,18.45pt" o:gfxdata="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" strokecolor="black [3040]"/>
+                <v:line id="Straight Connector 4" o:spid="_x0000_s1043" style="position:absolute;z-index:251660288;visibility:visible;mso-wrap-style:square;mso-width-percent:0;mso-height-percent:0;mso-wrap-distance-left:9pt;mso-wrap-distance-top:0;mso-wrap-distance-right:9pt;mso-wrap-distance-bottom:0;mso-position-horizontal:absolute;mso-position-horizontal-relative:text;mso-position-vertical:absolute;mso-position-vertical-relative:text;mso-width-percent:0;mso-height-percent:0;mso-width-relative:margin;mso-height-relative:margin" from="-5.45pt,18.45pt" to="476.8pt,18.45pt" o:gfxdata="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" strokecolor="black [3040]"/>
               </w:pict>
             </w:r>
             <w:r>
@@ -9271,7 +9378,18 @@
                 <w:szCs w:val="24"/>
                 <w:lang w:val="en-PH"/>
               </w:rPr>
-              <w:t>21</w:t>
+              <w:t>2</w:t>
+            </w:r>
+            <w:r>
+              <w:rPr>
+                <w:rFonts w:ascii="Times New Roman" w:eastAsia="Times New Roman" w:hAnsi="Times New Roman" w:cs="Times New Roman"/>
+                <w:b/>
+                <w:bCs/>
+                <w:sz w:val="24"/>
+                <w:szCs w:val="24"/>
+                <w:lang w:val="en-PH"/>
+              </w:rPr>
+              <w:t>2</w:t>
             </w:r>
           </w:p>
           <w:p>
@@ -11165,7 +11283,23 @@
           <w:sz w:val="24"/>
           <w:szCs w:val="24"/>
         </w:rPr>
-        <w:t xml:space="preserve"> in Pre-calculus with regard to academic pressure, which was taken from the respondent’s first semestral average. The table displays the highest mean 3.48 score of the standard deviation of.63 and ar</w:t>
+        <w:t xml:space="preserve"> in Pre-calculus with regard to academic pressure, which was taken from the respondent’s first semestral average. The table displays the highest mean 3.48 score of the standard deviation of</w:t>
+      </w:r>
+      <w:r>
+        <w:rPr>
+          <w:rFonts w:ascii="Times New Roman" w:hAnsi="Times New Roman" w:cs="Times New Roman"/>
+          <w:sz w:val="24"/>
+          <w:szCs w:val="24"/>
+        </w:rPr>
+        <w:t xml:space="preserve"> </w:t>
+      </w:r>
+      <w:r>
+        <w:rPr>
+          <w:rFonts w:ascii="Times New Roman" w:hAnsi="Times New Roman" w:cs="Times New Roman"/>
+          <w:sz w:val="24"/>
+          <w:szCs w:val="24"/>
+        </w:rPr>
+        <w:t>.63 and ar</w:t>
       </w:r>
       <w:r>
         <w:rPr>
@@ -13894,7 +14028,13 @@
         <w:t>lso interpreted as “High</w:t>
       </w:r>
       <w:r>
-        <w:t>”, and the lowest mean of 2.91score of the standard deviation of .</w:t>
+        <w:t>”, and the lowest mean of 2.91</w:t>
+      </w:r>
+      <w:r>
+        <w:t xml:space="preserve"> </w:t>
+      </w:r>
+      <w:r>
+        <w:t>score of the standard deviation of .</w:t>
       </w:r>
       <w:r>
         <w:t>66.</w:t>
@@ -15630,7 +15770,33 @@
                 <w:szCs w:val="24"/>
                 <w:lang w:val="en-PH"/>
               </w:rPr>
-              <w:t>First Semestral Average</w:t>
+              <w:t xml:space="preserve">First </w:t>
+            </w:r>
+            <w:proofErr w:type="spellStart"/>
+            <w:r>
+              <w:rPr>
+                <w:rFonts w:ascii="Times New Roman" w:eastAsia="Times New Roman" w:hAnsi="Times New Roman" w:cs="Times New Roman"/>
+                <w:b/>
+                <w:bCs/>
+                <w:color w:val="000000"/>
+                <w:sz w:val="24"/>
+                <w:szCs w:val="24"/>
+                <w:lang w:val="en-PH"/>
+              </w:rPr>
+              <w:t>Semestral</w:t>
+            </w:r>
+            <w:proofErr w:type="spellEnd"/>
+            <w:r>
+              <w:rPr>
+                <w:rFonts w:ascii="Times New Roman" w:eastAsia="Times New Roman" w:hAnsi="Times New Roman" w:cs="Times New Roman"/>
+                <w:b/>
+                <w:bCs/>
+                <w:color w:val="000000"/>
+                <w:sz w:val="24"/>
+                <w:szCs w:val="24"/>
+                <w:lang w:val="en-PH"/>
+              </w:rPr>
+              <w:t xml:space="preserve"> Average</w:t>
             </w:r>
           </w:p>
         </w:tc>
@@ -16278,7 +16444,6 @@
           <w:p>
             <w:pPr>
               <w:spacing w:after="0" w:line="480" w:lineRule="auto"/>
-              <w:jc w:val="center"/>
               <w:textAlignment w:val="baseline"/>
               <w:rPr>
                 <w:rFonts w:ascii="Times New Roman" w:eastAsia="Times New Roman" w:hAnsi="Times New Roman" w:cs="Times New Roman"/>
@@ -16288,20 +16453,16 @@
                 <w:lang w:val="en-PH"/>
               </w:rPr>
             </w:pPr>
-          </w:p>
-          <w:p>
-            <w:pPr>
-              <w:spacing w:after="0" w:line="480" w:lineRule="auto"/>
-              <w:jc w:val="center"/>
-              <w:textAlignment w:val="baseline"/>
-              <w:rPr>
-                <w:rFonts w:ascii="Times New Roman" w:eastAsia="Times New Roman" w:hAnsi="Times New Roman" w:cs="Times New Roman"/>
-                <w:color w:val="000000"/>
-                <w:sz w:val="24"/>
-                <w:szCs w:val="24"/>
-                <w:lang w:val="en-PH"/>
-              </w:rPr>
-            </w:pPr>
+            <w:r>
+              <w:rPr>
+                <w:rFonts w:ascii="Times New Roman" w:eastAsia="Times New Roman" w:hAnsi="Times New Roman" w:cs="Times New Roman"/>
+                <w:color w:val="000000"/>
+                <w:sz w:val="24"/>
+                <w:szCs w:val="24"/>
+                <w:lang w:val="en-PH"/>
+              </w:rPr>
+              <w:t xml:space="preserve">    </w:t>
+            </w:r>
             <w:r>
               <w:rPr>
                 <w:rFonts w:ascii="Times New Roman" w:eastAsia="Times New Roman" w:hAnsi="Times New Roman" w:cs="Times New Roman"/>
@@ -17918,21 +18079,39 @@
     <w:p>
       <w:pPr>
         <w:spacing w:after="0" w:line="360" w:lineRule="auto"/>
-        <w:ind w:left="1418" w:right="772" w:firstLine="567"/>
-        <w:jc w:val="both"/>
-        <w:rPr>
-          <w:rFonts w:ascii="Times New Roman" w:hAnsi="Times New Roman" w:cs="Times New Roman"/>
-          <w:sz w:val="24"/>
-          <w:szCs w:val="24"/>
-        </w:rPr>
-      </w:pPr>
-      <w:r>
-        <w:rPr>
-          <w:rFonts w:ascii="Times New Roman" w:hAnsi="Times New Roman" w:cs="Times New Roman"/>
-          <w:sz w:val="24"/>
-          <w:szCs w:val="24"/>
-        </w:rPr>
-        <w:t>We can identify the partial correlation between First Semestral Average and Pressure when controlling for sex. The partial correlation is .70 (p&gt; 0.05). Therefore, the relationship between FSA and Pressure is not significant even when controlling for sex</w:t>
+        <w:ind w:left="1440" w:right="772" w:firstLine="545"/>
+        <w:jc w:val="both"/>
+        <w:rPr>
+          <w:rFonts w:ascii="Times New Roman" w:hAnsi="Times New Roman" w:cs="Times New Roman"/>
+          <w:sz w:val="24"/>
+          <w:szCs w:val="24"/>
+        </w:rPr>
+      </w:pPr>
+      <w:r>
+        <w:rPr>
+          <w:rFonts w:ascii="Times New Roman" w:hAnsi="Times New Roman" w:cs="Times New Roman"/>
+          <w:sz w:val="24"/>
+          <w:szCs w:val="24"/>
+        </w:rPr>
+        <w:t xml:space="preserve">We can identify the partial correlation between First </w:t>
+      </w:r>
+      <w:proofErr w:type="spellStart"/>
+      <w:r>
+        <w:rPr>
+          <w:rFonts w:ascii="Times New Roman" w:hAnsi="Times New Roman" w:cs="Times New Roman"/>
+          <w:sz w:val="24"/>
+          <w:szCs w:val="24"/>
+        </w:rPr>
+        <w:t>Semestral</w:t>
+      </w:r>
+      <w:proofErr w:type="spellEnd"/>
+      <w:r>
+        <w:rPr>
+          <w:rFonts w:ascii="Times New Roman" w:hAnsi="Times New Roman" w:cs="Times New Roman"/>
+          <w:sz w:val="24"/>
+          <w:szCs w:val="24"/>
+        </w:rPr>
+        <w:t xml:space="preserve"> Average and Pressure when controlling for sex. The partial correlation is .70 (p&gt; 0.05). Therefore, the relationship between FSA and Pressure is not significant even when controlling for sex</w:t>
       </w:r>
       <w:r>
         <w:rPr>
@@ -20278,6 +20457,40 @@
         </w:rPr>
         <w:t xml:space="preserve">In this study, a survey questionnaire was used to gather data from 189 Grade 11 Students of colegio de </w:t>
       </w:r>
+      <w:r>
+        <w:rPr>
+          <w:rFonts w:ascii="Times New Roman" w:hAnsi="Times New Roman" w:cs="Times New Roman"/>
+          <w:sz w:val="24"/>
+          <w:szCs w:val="24"/>
+        </w:rPr>
+        <w:t>Sta. Ana</w:t>
+      </w:r>
+      <w:r>
+        <w:rPr>
+          <w:rFonts w:ascii="Times New Roman" w:hAnsi="Times New Roman" w:cs="Times New Roman"/>
+          <w:sz w:val="24"/>
+          <w:szCs w:val="24"/>
+        </w:rPr>
+        <w:t xml:space="preserve"> d</w:t>
+      </w:r>
+      <w:r>
+        <w:rPr>
+          <w:rFonts w:ascii="Times New Roman" w:hAnsi="Times New Roman" w:cs="Times New Roman"/>
+          <w:sz w:val="24"/>
+          <w:szCs w:val="24"/>
+        </w:rPr>
+        <w:t>asdlkjaskld</w:t>
+      </w:r>
+      <w:bookmarkStart w:id="1" w:name="_GoBack"/>
+      <w:bookmarkEnd w:id="1"/>
+      <w:r>
+        <w:rPr>
+          <w:rFonts w:ascii="Times New Roman" w:hAnsi="Times New Roman" w:cs="Times New Roman"/>
+          <w:sz w:val="24"/>
+          <w:szCs w:val="24"/>
+        </w:rPr>
+        <w:t xml:space="preserve">e </w:t>
+      </w:r>
       <w:proofErr w:type="spellStart"/>
       <w:r>
         <w:rPr>
@@ -20285,7 +20498,7 @@
           <w:sz w:val="24"/>
           <w:szCs w:val="24"/>
         </w:rPr>
-        <w:t>sta</w:t>
+        <w:t>Victorias</w:t>
       </w:r>
       <w:proofErr w:type="spellEnd"/>
       <w:r>
@@ -20294,7 +20507,7 @@
           <w:sz w:val="24"/>
           <w:szCs w:val="24"/>
         </w:rPr>
-        <w:t xml:space="preserve"> ana de Victorias, aimed at identifying the anxiety level of senior high school stem students in pre-calculus. The study’s conclusion shows that a significant number of the </w:t>
+        <w:t xml:space="preserve">, aimed at identifying the anxiety level of senior high school stem students in pre-calculus. The study’s conclusion shows that a significant number of the </w:t>
       </w:r>
       <w:r>
         <w:rPr>
@@ -20857,7 +21070,7 @@
           <w:szCs w:val="24"/>
         </w:rPr>
       </w:pPr>
-      <w:bookmarkStart w:id="1" w:name="_Hlk165207094"/>
+      <w:bookmarkStart w:id="2" w:name="_Hlk165207094"/>
       <w:proofErr w:type="spellStart"/>
       <w:r>
         <w:rPr>
@@ -21097,12 +21310,9 @@
         <w:ind w:left="1418" w:right="567" w:hanging="567"/>
         <w:jc w:val="both"/>
       </w:pPr>
-      <w:r>
-        <w:t>Luu-</w:t>
-      </w:r>
       <w:proofErr w:type="spellStart"/>
       <w:r>
-        <w:t>Thi</w:t>
+        <w:t>Luu-Thi</w:t>
       </w:r>
       <w:proofErr w:type="spellEnd"/>
       <w:r>
@@ -21241,7 +21451,7 @@
         <w:ind w:left="1134" w:right="567" w:firstLine="851"/>
       </w:pPr>
     </w:p>
-    <w:bookmarkEnd w:id="1"/>
+    <w:bookmarkEnd w:id="2"/>
     <w:p>
       <w:pPr>
         <w:spacing w:after="0" w:line="360" w:lineRule="auto"/>
@@ -21268,7 +21478,7 @@
 </file>
 
 <file path=word/endnotes.xml><?xml version="1.0" encoding="utf-8"?>
-<w:endnotes xmlns:wpc="http://schemas.microsoft.com/office/word/2010/wordprocessingCanvas" xmlns:cx="http://schemas.microsoft.com/office/drawing/2014/chartex" xmlns:cx1="http://schemas.microsoft.com/office/drawing/2015/9/8/chartex" xmlns:cx2="http://schemas.microsoft.com/office/drawing/2015/10/21/chartex" xmlns:cx3="http://schemas.microsoft.com/office/drawing/2016/5/9/chartex" xmlns:cx4="http://schemas.microsoft.com/office/drawing/2016/5/10/chartex" xmlns:cx5="http://schemas.microsoft.com/office/drawing/2016/5/11/chartex" xmlns:cx6="http://schemas.microsoft.com/office/drawing/2016/5/12/chartex" xmlns:cx7="http://schemas.microsoft.com/office/drawing/2016/5/13/chartex" xmlns:cx8="http://schemas.microsoft.com/office/drawing/2016/5/14/chartex" xmlns:mc="http://schemas.openxmlformats.org/markup-compatibility/2006" xmlns:aink="http://schemas.microsoft.com/office/drawing/2016/ink" xmlns:am3d="http://schemas.microsoft.com/office/drawing/2017/model3d" xmlns:o="urn:schemas-microsoft-com:office:office" xmlns:oel="http://schemas.microsoft.com/office/2019/extlst" xmlns:r="http://schemas.openxmlformats.org/officeDocument/2006/relationships" xmlns:m="http://schemas.openxmlformats.org/officeDocument/2006/math" xmlns:v="urn:schemas-microsoft-com:vml" xmlns:wp14="http://schemas.microsoft.com/office/word/2010/wordprocessingDrawing" xmlns:wp="http://schemas.openxmlformats.org/drawingml/2006/wordprocessingDrawing" xmlns:w10="urn:schemas-microsoft-com:office:word" xmlns:w="http://schemas.openxmlformats.org/wordprocessingml/2006/main" xmlns:w14="http://schemas.microsoft.com/office/word/2010/wordml" xmlns:w15="http://schemas.microsoft.com/office/word/2012/wordml" xmlns:w16cex="http://schemas.microsoft.com/office/word/2018/wordml/cex" xmlns:w16cid="http://schemas.microsoft.com/office/word/2016/wordml/cid" xmlns:w16="http://schemas.microsoft.com/office/word/2018/wordml" xmlns:w16sdtdh="http://schemas.microsoft.com/office/word/2020/wordml/sdtdatahash" xmlns:w16se="http://schemas.microsoft.com/office/word/2015/wordml/symex" xmlns:wpg="http://schemas.microsoft.com/office/word/2010/wordprocessingGroup" xmlns:wpi="http://schemas.microsoft.com/office/word/2010/wordprocessingInk" xmlns:wne="http://schemas.microsoft.com/office/word/2006/wordml" xmlns:wps="http://schemas.microsoft.com/office/word/2010/wordprocessingShape" mc:Ignorable="w14 w15 w16se w16cid w16 w16cex w16sdtdh wp14">
+<w:endnotes xmlns:wpc="http://schemas.microsoft.com/office/word/2010/wordprocessingCanvas" xmlns:cx="http://schemas.microsoft.com/office/drawing/2014/chartex" xmlns:cx1="http://schemas.microsoft.com/office/drawing/2015/9/8/chartex" xmlns:cx2="http://schemas.microsoft.com/office/drawing/2015/10/21/chartex" xmlns:cx3="http://schemas.microsoft.com/office/drawing/2016/5/9/chartex" xmlns:cx4="http://schemas.microsoft.com/office/drawing/2016/5/10/chartex" xmlns:cx5="http://schemas.microsoft.com/office/drawing/2016/5/11/chartex" xmlns:cx6="http://schemas.microsoft.com/office/drawing/2016/5/12/chartex" xmlns:cx7="http://schemas.microsoft.com/office/drawing/2016/5/13/chartex" xmlns:cx8="http://schemas.microsoft.com/office/drawing/2016/5/14/chartex" xmlns:mc="http://schemas.openxmlformats.org/markup-compatibility/2006" xmlns:aink="http://schemas.microsoft.com/office/drawing/2016/ink" xmlns:am3d="http://schemas.microsoft.com/office/drawing/2017/model3d" xmlns:o="urn:schemas-microsoft-com:office:office" xmlns:r="http://schemas.openxmlformats.org/officeDocument/2006/relationships" xmlns:m="http://schemas.openxmlformats.org/officeDocument/2006/math" xmlns:v="urn:schemas-microsoft-com:vml" xmlns:wp14="http://schemas.microsoft.com/office/word/2010/wordprocessingDrawing" xmlns:wp="http://schemas.openxmlformats.org/drawingml/2006/wordprocessingDrawing" xmlns:w10="urn:schemas-microsoft-com:office:word" xmlns:w="http://schemas.openxmlformats.org/wordprocessingml/2006/main" xmlns:w14="http://schemas.microsoft.com/office/word/2010/wordml" xmlns:w15="http://schemas.microsoft.com/office/word/2012/wordml" xmlns:w16cid="http://schemas.microsoft.com/office/word/2016/wordml/cid" xmlns:w16se="http://schemas.microsoft.com/office/word/2015/wordml/symex" xmlns:wpg="http://schemas.microsoft.com/office/word/2010/wordprocessingGroup" xmlns:wpi="http://schemas.microsoft.com/office/word/2010/wordprocessingInk" xmlns:wne="http://schemas.microsoft.com/office/word/2006/wordml" xmlns:wps="http://schemas.microsoft.com/office/word/2010/wordprocessingShape" mc:Ignorable="w14 w15 w16se w16cid wp14">
   <w:endnote w:type="separator" w:id="-1">
     <w:p>
       <w:pPr>
@@ -21293,7 +21503,7 @@
 </file>
 
 <file path=word/footer1.xml><?xml version="1.0" encoding="utf-8"?>
-<w:ftr xmlns:wpc="http://schemas.microsoft.com/office/word/2010/wordprocessingCanvas" xmlns:cx="http://schemas.microsoft.com/office/drawing/2014/chartex" xmlns:cx1="http://schemas.microsoft.com/office/drawing/2015/9/8/chartex" xmlns:cx2="http://schemas.microsoft.com/office/drawing/2015/10/21/chartex" xmlns:cx3="http://schemas.microsoft.com/office/drawing/2016/5/9/chartex" xmlns:cx4="http://schemas.microsoft.com/office/drawing/2016/5/10/chartex" xmlns:cx5="http://schemas.microsoft.com/office/drawing/2016/5/11/chartex" xmlns:cx6="http://schemas.microsoft.com/office/drawing/2016/5/12/chartex" xmlns:cx7="http://schemas.microsoft.com/office/drawing/2016/5/13/chartex" xmlns:cx8="http://schemas.microsoft.com/office/drawing/2016/5/14/chartex" xmlns:mc="http://schemas.openxmlformats.org/markup-compatibility/2006" xmlns:aink="http://schemas.microsoft.com/office/drawing/2016/ink" xmlns:am3d="http://schemas.microsoft.com/office/drawing/2017/model3d" xmlns:o="urn:schemas-microsoft-com:office:office" xmlns:oel="http://schemas.microsoft.com/office/2019/extlst" xmlns:r="http://schemas.openxmlformats.org/officeDocument/2006/relationships" xmlns:m="http://schemas.openxmlformats.org/officeDocument/2006/math" xmlns:v="urn:schemas-microsoft-com:vml" xmlns:wp14="http://schemas.microsoft.com/office/word/2010/wordprocessingDrawing" xmlns:wp="http://schemas.openxmlformats.org/drawingml/2006/wordprocessingDrawing" xmlns:w10="urn:schemas-microsoft-com:office:word" xmlns:w="http://schemas.openxmlformats.org/wordprocessingml/2006/main" xmlns:w14="http://schemas.microsoft.com/office/word/2010/wordml" xmlns:w15="http://schemas.microsoft.com/office/word/2012/wordml" xmlns:w16cex="http://schemas.microsoft.com/office/word/2018/wordml/cex" xmlns:w16cid="http://schemas.microsoft.com/office/word/2016/wordml/cid" xmlns:w16="http://schemas.microsoft.com/office/word/2018/wordml" xmlns:w16sdtdh="http://schemas.microsoft.com/office/word/2020/wordml/sdtdatahash" xmlns:w16se="http://schemas.microsoft.com/office/word/2015/wordml/symex" xmlns:wpg="http://schemas.microsoft.com/office/word/2010/wordprocessingGroup" xmlns:wpi="http://schemas.microsoft.com/office/word/2010/wordprocessingInk" xmlns:wne="http://schemas.microsoft.com/office/word/2006/wordml" xmlns:wps="http://schemas.microsoft.com/office/word/2010/wordprocessingShape" mc:Ignorable="w14 w15 w16se w16cid w16 w16cex w16sdtdh wp14">
+<w:ftr xmlns:wpc="http://schemas.microsoft.com/office/word/2010/wordprocessingCanvas" xmlns:cx="http://schemas.microsoft.com/office/drawing/2014/chartex" xmlns:cx1="http://schemas.microsoft.com/office/drawing/2015/9/8/chartex" xmlns:cx2="http://schemas.microsoft.com/office/drawing/2015/10/21/chartex" xmlns:cx3="http://schemas.microsoft.com/office/drawing/2016/5/9/chartex" xmlns:cx4="http://schemas.microsoft.com/office/drawing/2016/5/10/chartex" xmlns:cx5="http://schemas.microsoft.com/office/drawing/2016/5/11/chartex" xmlns:cx6="http://schemas.microsoft.com/office/drawing/2016/5/12/chartex" xmlns:cx7="http://schemas.microsoft.com/office/drawing/2016/5/13/chartex" xmlns:cx8="http://schemas.microsoft.com/office/drawing/2016/5/14/chartex" xmlns:mc="http://schemas.openxmlformats.org/markup-compatibility/2006" xmlns:aink="http://schemas.microsoft.com/office/drawing/2016/ink" xmlns:am3d="http://schemas.microsoft.com/office/drawing/2017/model3d" xmlns:o="urn:schemas-microsoft-com:office:office" xmlns:r="http://schemas.openxmlformats.org/officeDocument/2006/relationships" xmlns:m="http://schemas.openxmlformats.org/officeDocument/2006/math" xmlns:v="urn:schemas-microsoft-com:vml" xmlns:wp14="http://schemas.microsoft.com/office/word/2010/wordprocessingDrawing" xmlns:wp="http://schemas.openxmlformats.org/drawingml/2006/wordprocessingDrawing" xmlns:w10="urn:schemas-microsoft-com:office:word" xmlns:w="http://schemas.openxmlformats.org/wordprocessingml/2006/main" xmlns:w14="http://schemas.microsoft.com/office/word/2010/wordml" xmlns:w15="http://schemas.microsoft.com/office/word/2012/wordml" xmlns:w16cid="http://schemas.microsoft.com/office/word/2016/wordml/cid" xmlns:w16se="http://schemas.microsoft.com/office/word/2015/wordml/symex" xmlns:wpg="http://schemas.microsoft.com/office/word/2010/wordprocessingGroup" xmlns:wpi="http://schemas.microsoft.com/office/word/2010/wordprocessingInk" xmlns:wne="http://schemas.microsoft.com/office/word/2006/wordml" xmlns:wps="http://schemas.microsoft.com/office/word/2010/wordprocessingShape" mc:Ignorable="w14 w15 w16se w16cid wp14">
   <w:sdt>
     <w:sdtPr>
       <w:id w:val="716015893"/>
@@ -21350,7 +21560,7 @@
 </file>
 
 <file path=word/footnotes.xml><?xml version="1.0" encoding="utf-8"?>
-<w:footnotes xmlns:wpc="http://schemas.microsoft.com/office/word/2010/wordprocessingCanvas" xmlns:cx="http://schemas.microsoft.com/office/drawing/2014/chartex" xmlns:cx1="http://schemas.microsoft.com/office/drawing/2015/9/8/chartex" xmlns:cx2="http://schemas.microsoft.com/office/drawing/2015/10/21/chartex" xmlns:cx3="http://schemas.microsoft.com/office/drawing/2016/5/9/chartex" xmlns:cx4="http://schemas.microsoft.com/office/drawing/2016/5/10/chartex" xmlns:cx5="http://schemas.microsoft.com/office/drawing/2016/5/11/chartex" xmlns:cx6="http://schemas.microsoft.com/office/drawing/2016/5/12/chartex" xmlns:cx7="http://schemas.microsoft.com/office/drawing/2016/5/13/chartex" xmlns:cx8="http://schemas.microsoft.com/office/drawing/2016/5/14/chartex" xmlns:mc="http://schemas.openxmlformats.org/markup-compatibility/2006" xmlns:aink="http://schemas.microsoft.com/office/drawing/2016/ink" xmlns:am3d="http://schemas.microsoft.com/office/drawing/2017/model3d" xmlns:o="urn:schemas-microsoft-com:office:office" xmlns:oel="http://schemas.microsoft.com/office/2019/extlst" xmlns:r="http://schemas.openxmlformats.org/officeDocument/2006/relationships" xmlns:m="http://schemas.openxmlformats.org/officeDocument/2006/math" xmlns:v="urn:schemas-microsoft-com:vml" xmlns:wp14="http://schemas.microsoft.com/office/word/2010/wordprocessingDrawing" xmlns:wp="http://schemas.openxmlformats.org/drawingml/2006/wordprocessingDrawing" xmlns:w10="urn:schemas-microsoft-com:office:word" xmlns:w="http://schemas.openxmlformats.org/wordprocessingml/2006/main" xmlns:w14="http://schemas.microsoft.com/office/word/2010/wordml" xmlns:w15="http://schemas.microsoft.com/office/word/2012/wordml" xmlns:w16cex="http://schemas.microsoft.com/office/word/2018/wordml/cex" xmlns:w16cid="http://schemas.microsoft.com/office/word/2016/wordml/cid" xmlns:w16="http://schemas.microsoft.com/office/word/2018/wordml" xmlns:w16sdtdh="http://schemas.microsoft.com/office/word/2020/wordml/sdtdatahash" xmlns:w16se="http://schemas.microsoft.com/office/word/2015/wordml/symex" xmlns:wpg="http://schemas.microsoft.com/office/word/2010/wordprocessingGroup" xmlns:wpi="http://schemas.microsoft.com/office/word/2010/wordprocessingInk" xmlns:wne="http://schemas.microsoft.com/office/word/2006/wordml" xmlns:wps="http://schemas.microsoft.com/office/word/2010/wordprocessingShape" mc:Ignorable="w14 w15 w16se w16cid w16 w16cex w16sdtdh wp14">
+<w:footnotes xmlns:wpc="http://schemas.microsoft.com/office/word/2010/wordprocessingCanvas" xmlns:cx="http://schemas.microsoft.com/office/drawing/2014/chartex" xmlns:cx1="http://schemas.microsoft.com/office/drawing/2015/9/8/chartex" xmlns:cx2="http://schemas.microsoft.com/office/drawing/2015/10/21/chartex" xmlns:cx3="http://schemas.microsoft.com/office/drawing/2016/5/9/chartex" xmlns:cx4="http://schemas.microsoft.com/office/drawing/2016/5/10/chartex" xmlns:cx5="http://schemas.microsoft.com/office/drawing/2016/5/11/chartex" xmlns:cx6="http://schemas.microsoft.com/office/drawing/2016/5/12/chartex" xmlns:cx7="http://schemas.microsoft.com/office/drawing/2016/5/13/chartex" xmlns:cx8="http://schemas.microsoft.com/office/drawing/2016/5/14/chartex" xmlns:mc="http://schemas.openxmlformats.org/markup-compatibility/2006" xmlns:aink="http://schemas.microsoft.com/office/drawing/2016/ink" xmlns:am3d="http://schemas.microsoft.com/office/drawing/2017/model3d" xmlns:o="urn:schemas-microsoft-com:office:office" xmlns:r="http://schemas.openxmlformats.org/officeDocument/2006/relationships" xmlns:m="http://schemas.openxmlformats.org/officeDocument/2006/math" xmlns:v="urn:schemas-microsoft-com:vml" xmlns:wp14="http://schemas.microsoft.com/office/word/2010/wordprocessingDrawing" xmlns:wp="http://schemas.openxmlformats.org/drawingml/2006/wordprocessingDrawing" xmlns:w10="urn:schemas-microsoft-com:office:word" xmlns:w="http://schemas.openxmlformats.org/wordprocessingml/2006/main" xmlns:w14="http://schemas.microsoft.com/office/word/2010/wordml" xmlns:w15="http://schemas.microsoft.com/office/word/2012/wordml" xmlns:w16cid="http://schemas.microsoft.com/office/word/2016/wordml/cid" xmlns:w16se="http://schemas.microsoft.com/office/word/2015/wordml/symex" xmlns:wpg="http://schemas.microsoft.com/office/word/2010/wordprocessingGroup" xmlns:wpi="http://schemas.microsoft.com/office/word/2010/wordprocessingInk" xmlns:wne="http://schemas.microsoft.com/office/word/2006/wordml" xmlns:wps="http://schemas.microsoft.com/office/word/2010/wordprocessingShape" mc:Ignorable="w14 w15 w16se w16cid wp14">
   <w:footnote w:type="separator" w:id="-1">
     <w:p>
       <w:pPr>
@@ -21375,7 +21585,7 @@
 </file>
 
 <file path=word/header1.xml><?xml version="1.0" encoding="utf-8"?>
-<w:hdr xmlns:wpc="http://schemas.microsoft.com/office/word/2010/wordprocessingCanvas" xmlns:cx="http://schemas.microsoft.com/office/drawing/2014/chartex" xmlns:cx1="http://schemas.microsoft.com/office/drawing/2015/9/8/chartex" xmlns:cx2="http://schemas.microsoft.com/office/drawing/2015/10/21/chartex" xmlns:cx3="http://schemas.microsoft.com/office/drawing/2016/5/9/chartex" xmlns:cx4="http://schemas.microsoft.com/office/drawing/2016/5/10/chartex" xmlns:cx5="http://schemas.microsoft.com/office/drawing/2016/5/11/chartex" xmlns:cx6="http://schemas.microsoft.com/office/drawing/2016/5/12/chartex" xmlns:cx7="http://schemas.microsoft.com/office/drawing/2016/5/13/chartex" xmlns:cx8="http://schemas.microsoft.com/office/drawing/2016/5/14/chartex" xmlns:mc="http://schemas.openxmlformats.org/markup-compatibility/2006" xmlns:aink="http://schemas.microsoft.com/office/drawing/2016/ink" xmlns:am3d="http://schemas.microsoft.com/office/drawing/2017/model3d" xmlns:o="urn:schemas-microsoft-com:office:office" xmlns:oel="http://schemas.microsoft.com/office/2019/extlst" xmlns:r="http://schemas.openxmlformats.org/officeDocument/2006/relationships" xmlns:m="http://schemas.openxmlformats.org/officeDocument/2006/math" xmlns:v="urn:schemas-microsoft-com:vml" xmlns:wp14="http://schemas.microsoft.com/office/word/2010/wordprocessingDrawing" xmlns:wp="http://schemas.openxmlformats.org/drawingml/2006/wordprocessingDrawing" xmlns:w10="urn:schemas-microsoft-com:office:word" xmlns:w="http://schemas.openxmlformats.org/wordprocessingml/2006/main" xmlns:w14="http://schemas.microsoft.com/office/word/2010/wordml" xmlns:w15="http://schemas.microsoft.com/office/word/2012/wordml" xmlns:w16cex="http://schemas.microsoft.com/office/word/2018/wordml/cex" xmlns:w16cid="http://schemas.microsoft.com/office/word/2016/wordml/cid" xmlns:w16="http://schemas.microsoft.com/office/word/2018/wordml" xmlns:w16sdtdh="http://schemas.microsoft.com/office/word/2020/wordml/sdtdatahash" xmlns:w16se="http://schemas.microsoft.com/office/word/2015/wordml/symex" xmlns:wpg="http://schemas.microsoft.com/office/word/2010/wordprocessingGroup" xmlns:wpi="http://schemas.microsoft.com/office/word/2010/wordprocessingInk" xmlns:wne="http://schemas.microsoft.com/office/word/2006/wordml" xmlns:wps="http://schemas.microsoft.com/office/word/2010/wordprocessingShape" mc:Ignorable="w14 w15 w16se w16cid w16 w16cex w16sdtdh wp14">
+<w:hdr xmlns:wpc="http://schemas.microsoft.com/office/word/2010/wordprocessingCanvas" xmlns:cx="http://schemas.microsoft.com/office/drawing/2014/chartex" xmlns:cx1="http://schemas.microsoft.com/office/drawing/2015/9/8/chartex" xmlns:cx2="http://schemas.microsoft.com/office/drawing/2015/10/21/chartex" xmlns:cx3="http://schemas.microsoft.com/office/drawing/2016/5/9/chartex" xmlns:cx4="http://schemas.microsoft.com/office/drawing/2016/5/10/chartex" xmlns:cx5="http://schemas.microsoft.com/office/drawing/2016/5/11/chartex" xmlns:cx6="http://schemas.microsoft.com/office/drawing/2016/5/12/chartex" xmlns:cx7="http://schemas.microsoft.com/office/drawing/2016/5/13/chartex" xmlns:cx8="http://schemas.microsoft.com/office/drawing/2016/5/14/chartex" xmlns:mc="http://schemas.openxmlformats.org/markup-compatibility/2006" xmlns:aink="http://schemas.microsoft.com/office/drawing/2016/ink" xmlns:am3d="http://schemas.microsoft.com/office/drawing/2017/model3d" xmlns:o="urn:schemas-microsoft-com:office:office" xmlns:r="http://schemas.openxmlformats.org/officeDocument/2006/relationships" xmlns:m="http://schemas.openxmlformats.org/officeDocument/2006/math" xmlns:v="urn:schemas-microsoft-com:vml" xmlns:wp14="http://schemas.microsoft.com/office/word/2010/wordprocessingDrawing" xmlns:wp="http://schemas.openxmlformats.org/drawingml/2006/wordprocessingDrawing" xmlns:w10="urn:schemas-microsoft-com:office:word" xmlns:w="http://schemas.openxmlformats.org/wordprocessingml/2006/main" xmlns:w14="http://schemas.microsoft.com/office/word/2010/wordml" xmlns:w15="http://schemas.microsoft.com/office/word/2012/wordml" xmlns:w16cid="http://schemas.microsoft.com/office/word/2016/wordml/cid" xmlns:w16se="http://schemas.microsoft.com/office/word/2015/wordml/symex" xmlns:wpg="http://schemas.microsoft.com/office/word/2010/wordprocessingGroup" xmlns:wpi="http://schemas.microsoft.com/office/word/2010/wordprocessingInk" xmlns:wne="http://schemas.microsoft.com/office/word/2006/wordml" xmlns:wps="http://schemas.microsoft.com/office/word/2010/wordprocessingShape" mc:Ignorable="w14 w15 w16se w16cid wp14">
   <w:p>
     <w:pPr>
       <w:spacing w:after="0" w:line="240" w:lineRule="auto"/>
@@ -21390,7 +21600,7 @@
         <w:noProof/>
       </w:rPr>
       <w:pict w14:anchorId="223450FF">
-        <v:rect id="Rectangle 4" o:spid="_x0000_s1026" style="position:absolute;margin-left:24.9pt;margin-top:13.2pt;width:51pt;height:45pt;z-index:251657728;visibility:visible;mso-wrap-style:square;mso-width-percent:0;mso-height-percent:0;mso-wrap-distance-left:9pt;mso-wrap-distance-top:0;mso-wrap-distance-right:9pt;mso-wrap-distance-bottom:0;mso-position-horizontal:absolute;mso-position-horizontal-relative:text;mso-position-vertical:absolute;mso-position-vertical-relative:text;mso-width-percent:0;mso-height-percent:0;mso-width-relative:page;mso-height-relative:page;v-text-anchor:middle" o:gfxdata="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" stroked="f">
+        <v:rect id="Rectangle 4" o:spid="_x0000_s2050" style="position:absolute;margin-left:24.9pt;margin-top:13.2pt;width:51pt;height:45pt;z-index:251657728;visibility:visible;mso-wrap-style:square;mso-width-percent:0;mso-height-percent:0;mso-wrap-distance-left:9pt;mso-wrap-distance-top:0;mso-wrap-distance-right:9pt;mso-wrap-distance-bottom:0;mso-position-horizontal:absolute;mso-position-horizontal-relative:text;mso-position-vertical:absolute;mso-position-vertical-relative:text;mso-width-percent:0;mso-height-percent:0;mso-width-relative:page;mso-height-relative:page;v-text-anchor:middle" o:gfxdata="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" stroked="f">
           <v:fill r:id="rId1" o:title="" recolor="t" rotate="t" type="frame"/>
           <v:textbox inset="2.53958mm,2.53958mm,2.53958mm,2.53958mm">
             <w:txbxContent>
@@ -21480,7 +21690,7 @@
         <w:noProof/>
       </w:rPr>
       <w:pict w14:anchorId="34C1697B">
-        <v:rect id="Rectangle 5" o:spid="_x0000_s1025" alt="1" style="position:absolute;left:0;text-align:left;margin-left:639pt;margin-top:-11.95pt;width:77.05pt;height:63.75pt;z-index:251658752;visibility:visible;mso-wrap-style:square;mso-width-percent:0;mso-height-percent:0;mso-wrap-distance-left:9pt;mso-wrap-distance-top:0;mso-wrap-distance-right:9pt;mso-wrap-distance-bottom:0;mso-position-horizontal:absolute;mso-position-horizontal-relative:text;mso-position-vertical:absolute;mso-position-vertical-relative:text;mso-width-percent:0;mso-height-percent:0;mso-width-relative:page;mso-height-relative:page;v-text-anchor:middle" o:gfxdata="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">
+        <v:rect id="Rectangle 5" o:spid="_x0000_s2049" alt="1" style="position:absolute;left:0;text-align:left;margin-left:639pt;margin-top:-11.95pt;width:77.05pt;height:63.75pt;z-index:251658752;visibility:visible;mso-wrap-style:square;mso-width-percent:0;mso-height-percent:0;mso-wrap-distance-left:9pt;mso-wrap-distance-top:0;mso-wrap-distance-right:9pt;mso-wrap-distance-bottom:0;mso-position-horizontal:absolute;mso-position-horizontal-relative:text;mso-position-vertical:absolute;mso-position-vertical-relative:text;mso-width-percent:0;mso-height-percent:0;mso-width-relative:page;mso-height-relative:page;v-text-anchor:middle" o:gfxdata="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">
           <v:fill r:id="rId3" o:title="1" recolor="t" rotate="t" type="frame"/>
           <v:stroke startarrowwidth="narrow" startarrowlength="short" endarrowwidth="narrow" endarrowlength="short"/>
           <v:textbox inset="2.53958mm,2.53958mm,2.53958mm,2.53958mm">
@@ -21575,7 +21785,7 @@
 </file>
 
 <file path=word/numbering.xml><?xml version="1.0" encoding="utf-8"?>
-<w:numbering xmlns:wpc="http://schemas.microsoft.com/office/word/2010/wordprocessingCanvas" xmlns:cx="http://schemas.microsoft.com/office/drawing/2014/chartex" xmlns:cx1="http://schemas.microsoft.com/office/drawing/2015/9/8/chartex" xmlns:cx2="http://schemas.microsoft.com/office/drawing/2015/10/21/chartex" xmlns:cx3="http://schemas.microsoft.com/office/drawing/2016/5/9/chartex" xmlns:cx4="http://schemas.microsoft.com/office/drawing/2016/5/10/chartex" xmlns:cx5="http://schemas.microsoft.com/office/drawing/2016/5/11/chartex" xmlns:cx6="http://schemas.microsoft.com/office/drawing/2016/5/12/chartex" xmlns:cx7="http://schemas.microsoft.com/office/drawing/2016/5/13/chartex" xmlns:cx8="http://schemas.microsoft.com/office/drawing/2016/5/14/chartex" xmlns:mc="http://schemas.openxmlformats.org/markup-compatibility/2006" xmlns:aink="http://schemas.microsoft.com/office/drawing/2016/ink" xmlns:am3d="http://schemas.microsoft.com/office/drawing/2017/model3d" xmlns:o="urn:schemas-microsoft-com:office:office" xmlns:oel="http://schemas.microsoft.com/office/2019/extlst" xmlns:r="http://schemas.openxmlformats.org/officeDocument/2006/relationships" xmlns:m="http://schemas.openxmlformats.org/officeDocument/2006/math" xmlns:v="urn:schemas-microsoft-com:vml" xmlns:wp14="http://schemas.microsoft.com/office/word/2010/wordprocessingDrawing" xmlns:wp="http://schemas.openxmlformats.org/drawingml/2006/wordprocessingDrawing" xmlns:w10="urn:schemas-microsoft-com:office:word" xmlns:w="http://schemas.openxmlformats.org/wordprocessingml/2006/main" xmlns:w14="http://schemas.microsoft.com/office/word/2010/wordml" xmlns:w15="http://schemas.microsoft.com/office/word/2012/wordml" xmlns:w16cex="http://schemas.microsoft.com/office/word/2018/wordml/cex" xmlns:w16cid="http://schemas.microsoft.com/office/word/2016/wordml/cid" xmlns:w16="http://schemas.microsoft.com/office/word/2018/wordml" xmlns:w16sdtdh="http://schemas.microsoft.com/office/word/2020/wordml/sdtdatahash" xmlns:w16se="http://schemas.microsoft.com/office/word/2015/wordml/symex" xmlns:wpg="http://schemas.microsoft.com/office/word/2010/wordprocessingGroup" xmlns:wpi="http://schemas.microsoft.com/office/word/2010/wordprocessingInk" xmlns:wne="http://schemas.microsoft.com/office/word/2006/wordml" xmlns:wps="http://schemas.microsoft.com/office/word/2010/wordprocessingShape" mc:Ignorable="w14 w15 w16se w16cid w16 w16cex w16sdtdh wp14">
+<w:numbering xmlns:wpc="http://schemas.microsoft.com/office/word/2010/wordprocessingCanvas" xmlns:cx="http://schemas.microsoft.com/office/drawing/2014/chartex" xmlns:cx1="http://schemas.microsoft.com/office/drawing/2015/9/8/chartex" xmlns:cx2="http://schemas.microsoft.com/office/drawing/2015/10/21/chartex" xmlns:cx3="http://schemas.microsoft.com/office/drawing/2016/5/9/chartex" xmlns:cx4="http://schemas.microsoft.com/office/drawing/2016/5/10/chartex" xmlns:cx5="http://schemas.microsoft.com/office/drawing/2016/5/11/chartex" xmlns:cx6="http://schemas.microsoft.com/office/drawing/2016/5/12/chartex" xmlns:cx7="http://schemas.microsoft.com/office/drawing/2016/5/13/chartex" xmlns:cx8="http://schemas.microsoft.com/office/drawing/2016/5/14/chartex" xmlns:mc="http://schemas.openxmlformats.org/markup-compatibility/2006" xmlns:aink="http://schemas.microsoft.com/office/drawing/2016/ink" xmlns:am3d="http://schemas.microsoft.com/office/drawing/2017/model3d" xmlns:o="urn:schemas-microsoft-com:office:office" xmlns:r="http://schemas.openxmlformats.org/officeDocument/2006/relationships" xmlns:m="http://schemas.openxmlformats.org/officeDocument/2006/math" xmlns:v="urn:schemas-microsoft-com:vml" xmlns:wp14="http://schemas.microsoft.com/office/word/2010/wordprocessingDrawing" xmlns:wp="http://schemas.openxmlformats.org/drawingml/2006/wordprocessingDrawing" xmlns:w10="urn:schemas-microsoft-com:office:word" xmlns:w="http://schemas.openxmlformats.org/wordprocessingml/2006/main" xmlns:w14="http://schemas.microsoft.com/office/word/2010/wordml" xmlns:w15="http://schemas.microsoft.com/office/word/2012/wordml" xmlns:w16cid="http://schemas.microsoft.com/office/word/2016/wordml/cid" xmlns:w16se="http://schemas.microsoft.com/office/word/2015/wordml/symex" xmlns:wpg="http://schemas.microsoft.com/office/word/2010/wordprocessingGroup" xmlns:wpi="http://schemas.microsoft.com/office/word/2010/wordprocessingInk" xmlns:wne="http://schemas.microsoft.com/office/word/2006/wordml" xmlns:wps="http://schemas.microsoft.com/office/word/2010/wordprocessingShape" mc:Ignorable="w14 w15 w16se w16cid wp14">
   <w:abstractNum w:abstractNumId="0" w15:restartNumberingAfterBreak="0">
     <w:nsid w:val="1AC4143D"/>
     <w:multiLevelType w:val="hybridMultilevel"/>
@@ -22004,23 +22214,23 @@
       </w:rPr>
     </w:lvl>
   </w:abstractNum>
-  <w:num w:numId="1" w16cid:durableId="554968592">
+  <w:num w:numId="1">
     <w:abstractNumId w:val="3"/>
   </w:num>
-  <w:num w:numId="2" w16cid:durableId="266547025">
+  <w:num w:numId="2">
     <w:abstractNumId w:val="1"/>
   </w:num>
-  <w:num w:numId="3" w16cid:durableId="506597372">
+  <w:num w:numId="3">
     <w:abstractNumId w:val="2"/>
   </w:num>
-  <w:num w:numId="4" w16cid:durableId="1774277263">
+  <w:num w:numId="4">
     <w:abstractNumId w:val="0"/>
   </w:num>
 </w:numbering>
 </file>
 
 <file path=word/styles.xml><?xml version="1.0" encoding="utf-8"?>
-<w:styles xmlns:mc="http://schemas.openxmlformats.org/markup-compatibility/2006" xmlns:r="http://schemas.openxmlformats.org/officeDocument/2006/relationships" xmlns:w="http://schemas.openxmlformats.org/wordprocessingml/2006/main" xmlns:w14="http://schemas.microsoft.com/office/word/2010/wordml" xmlns:w15="http://schemas.microsoft.com/office/word/2012/wordml" xmlns:w16cex="http://schemas.microsoft.com/office/word/2018/wordml/cex" xmlns:w16cid="http://schemas.microsoft.com/office/word/2016/wordml/cid" xmlns:w16="http://schemas.microsoft.com/office/word/2018/wordml" xmlns:w16sdtdh="http://schemas.microsoft.com/office/word/2020/wordml/sdtdatahash" xmlns:w16se="http://schemas.microsoft.com/office/word/2015/wordml/symex" mc:Ignorable="w14 w15 w16se w16cid w16 w16cex w16sdtdh">
+<w:styles xmlns:mc="http://schemas.openxmlformats.org/markup-compatibility/2006" xmlns:r="http://schemas.openxmlformats.org/officeDocument/2006/relationships" xmlns:w="http://schemas.openxmlformats.org/wordprocessingml/2006/main" xmlns:w14="http://schemas.microsoft.com/office/word/2010/wordml" xmlns:w15="http://schemas.microsoft.com/office/word/2012/wordml" xmlns:w16cid="http://schemas.microsoft.com/office/word/2016/wordml/cid" xmlns:w16se="http://schemas.microsoft.com/office/word/2015/wordml/symex" mc:Ignorable="w14 w15 w16se w16cid">
   <w:docDefaults>
     <w:rPrDefault>
       <w:rPr>
@@ -22030,7 +22240,7 @@
     </w:rPrDefault>
     <w:pPrDefault/>
   </w:docDefaults>
-  <w:latentStyles w:defLockedState="0" w:defUIPriority="99" w:defSemiHidden="0" w:defUnhideWhenUsed="0" w:defQFormat="0" w:count="376">
+  <w:latentStyles w:defLockedState="0" w:defUIPriority="99" w:defSemiHidden="0" w:defUnhideWhenUsed="0" w:defQFormat="0" w:count="375">
     <w:lsdException w:name="Normal" w:uiPriority="0" w:qFormat="1"/>
     <w:lsdException w:name="heading 1" w:uiPriority="9" w:qFormat="1"/>
     <w:lsdException w:name="heading 2" w:uiPriority="9" w:qFormat="1"/>
@@ -22399,7 +22609,6 @@
     <w:lsdException w:name="Smart Hyperlink" w:semiHidden="1" w:unhideWhenUsed="1"/>
     <w:lsdException w:name="Hashtag" w:semiHidden="1" w:unhideWhenUsed="1"/>
     <w:lsdException w:name="Unresolved Mention" w:semiHidden="1" w:unhideWhenUsed="1"/>
-    <w:lsdException w:name="Smart Link" w:semiHidden="1" w:unhideWhenUsed="1"/>
   </w:latentStyles>
   <w:style w:type="paragraph" w:default="1" w:styleId="Normal">
     <w:name w:val="Normal"/>
@@ -23889,16 +24098,6 @@
 </file>
 
 <file path=customXml/item1.xml><?xml version="1.0" encoding="utf-8"?>
-<go:gDocsCustomXmlDataStorage xmlns:go="http://customooxmlschemas.google.com/" xmlns:r="http://schemas.openxmlformats.org/officeDocument/2006/relationships">
-  <go:docsCustomData xmlns:go="http://customooxmlschemas.google.com/" roundtripDataSignature="AMtx7mgwag5UMfiks4XCHai5/L/p/L7XmA==">AMUW2mWzpG4tLxtmwNNxHIgxqUUZxek9MO6XQOk5GL32oXlraqxNJl0so6F4ljC8yjV5qEbcIC7+wKW1KJOmbjx5u5OXspUfQqT2uOx8fUgY5HfQekrPqdUALv29Y9VdrmCSLb51D1x8</go:docsCustomData>
-</go:gDocsCustomXmlDataStorage>
-</file>
-
-<file path=customXml/item2.xml><?xml version="1.0" encoding="utf-8"?>
-<b:Sources xmlns:b="http://schemas.openxmlformats.org/officeDocument/2006/bibliography" xmlns="http://schemas.openxmlformats.org/officeDocument/2006/bibliography" SelectedStyle="\APASixthEditionOfficeOnline.xsl" StyleName="APA" Version="6"/>
-</file>
-
-<file path=customXml/item3.xml><?xml version="1.0" encoding="utf-8"?>
 <s:customData xmlns="http://www.wps.cn/officeDocument/2013/wpsCustomData" xmlns:s="http://www.wps.cn/officeDocument/2013/wpsCustomData">
   <customSectProps>
     <customSectPr/>
@@ -23909,7 +24108,25 @@
 </s:customData>
 </file>
 
+<file path=customXml/item2.xml><?xml version="1.0" encoding="utf-8"?>
+<go:gDocsCustomXmlDataStorage xmlns:go="http://customooxmlschemas.google.com/" xmlns:r="http://schemas.openxmlformats.org/officeDocument/2006/relationships">
+  <go:docsCustomData xmlns:go="http://customooxmlschemas.google.com/" roundtripDataSignature="AMtx7mgwag5UMfiks4XCHai5/L/p/L7XmA==">AMUW2mWzpG4tLxtmwNNxHIgxqUUZxek9MO6XQOk5GL32oXlraqxNJl0so6F4ljC8yjV5qEbcIC7+wKW1KJOmbjx5u5OXspUfQqT2uOx8fUgY5HfQekrPqdUALv29Y9VdrmCSLb51D1x8</go:docsCustomData>
+</go:gDocsCustomXmlDataStorage>
+</file>
+
+<file path=customXml/item3.xml><?xml version="1.0" encoding="utf-8"?>
+<b:Sources xmlns:b="http://schemas.openxmlformats.org/officeDocument/2006/bibliography" xmlns="http://schemas.openxmlformats.org/officeDocument/2006/bibliography" SelectedStyle="\APASixthEditionOfficeOnline.xsl" StyleName="APA" Version="6"/>
+</file>
+
 <file path=customXml/itemProps1.xml><?xml version="1.0" encoding="utf-8"?>
+<ds:datastoreItem xmlns:ds="http://schemas.openxmlformats.org/officeDocument/2006/customXml" ds:itemID="{B1977F7D-205B-4081-913C-38D41E755F92}">
+  <ds:schemaRefs>
+    <ds:schemaRef ds:uri="http://www.wps.cn/officeDocument/2013/wpsCustomData"/>
+  </ds:schemaRefs>
+</ds:datastoreItem>
+</file>
+
+<file path=customXml/itemProps2.xml><?xml version="1.0" encoding="utf-8"?>
 <ds:datastoreItem xmlns:ds="http://schemas.openxmlformats.org/officeDocument/2006/customXml" ds:itemID="{11111111-1234-1234-1234-123412341234}">
   <ds:schemaRefs>
     <ds:schemaRef ds:uri="http://customooxmlschemas.google.com/"/>
@@ -23918,18 +24135,10 @@
 </ds:datastoreItem>
 </file>
 
-<file path=customXml/itemProps2.xml><?xml version="1.0" encoding="utf-8"?>
-<ds:datastoreItem xmlns:ds="http://schemas.openxmlformats.org/officeDocument/2006/customXml" ds:itemID="{0176AC32-2CF4-40F8-B546-554E1D5858EE}">
+<file path=customXml/itemProps3.xml><?xml version="1.0" encoding="utf-8"?>
+<ds:datastoreItem xmlns:ds="http://schemas.openxmlformats.org/officeDocument/2006/customXml" ds:itemID="{9834B97D-7E32-4A70-963A-49793CF68D05}">
   <ds:schemaRefs>
     <ds:schemaRef ds:uri="http://schemas.openxmlformats.org/officeDocument/2006/bibliography"/>
   </ds:schemaRefs>
 </ds:datastoreItem>
-</file>
-
-<file path=customXml/itemProps3.xml><?xml version="1.0" encoding="utf-8"?>
-<ds:datastoreItem xmlns:ds="http://schemas.openxmlformats.org/officeDocument/2006/customXml" ds:itemID="{B1977F7D-205B-4081-913C-38D41E755F92}">
-  <ds:schemaRefs>
-    <ds:schemaRef ds:uri="http://www.wps.cn/officeDocument/2013/wpsCustomData"/>
-  </ds:schemaRefs>
-</ds:datastoreItem>
 </file>
</xml_diff>